<commit_message>
fix back and tabs
</commit_message>
<xml_diff>
--- a/templates/template1.docx
+++ b/templates/template1.docx
@@ -563,7 +563,15 @@
                 <w:szCs w:val="28"/>
                 <w:lang w:val="en-US"/>
               </w:rPr>
-              <w:t>position_2</w:t>
+              <w:t>position</w:t>
+            </w:r>
+            <w:r>
+              <w:rPr>
+                <w:sz w:val="28"/>
+                <w:szCs w:val="28"/>
+                <w:lang w:val="en-US"/>
+              </w:rPr>
+              <w:t>2</w:t>
             </w:r>
             <w:r>
               <w:rPr>
@@ -601,7 +609,15 @@
                 <w:szCs w:val="28"/>
                 <w:lang w:val="en-US"/>
               </w:rPr>
-              <w:t>${phone_2}</w:t>
+              <w:t>${phone</w:t>
+            </w:r>
+            <w:r>
+              <w:rPr>
+                <w:sz w:val="28"/>
+                <w:szCs w:val="28"/>
+                <w:lang w:val="en-US"/>
+              </w:rPr>
+              <w:t>2}</w:t>
             </w:r>
           </w:p>
         </w:tc>
@@ -729,8 +745,6 @@
         </w:rPr>
         <w:t>${plan_compiller</w:t>
       </w:r>
-      <w:bookmarkStart w:id="0" w:name="_GoBack"/>
-      <w:bookmarkEnd w:id="0"/>
       <w:r>
         <w:rPr>
           <w:sz w:val="28"/>
@@ -2520,7 +2534,7 @@
           <w:color w:val="auto"/>
         </w:rPr>
       </w:pPr>
-      <w:bookmarkStart w:id="1" w:name="_Toc32164888"/>
+      <w:bookmarkStart w:id="0" w:name="_Toc32164888"/>
       <w:r>
         <w:rPr>
           <w:rFonts w:ascii="Times New Roman" w:hAnsi="Times New Roman" w:cs="Times New Roman"/>
@@ -2535,7 +2549,7 @@
         </w:rPr>
         <w:t xml:space="preserve"> организации</w:t>
       </w:r>
-      <w:bookmarkEnd w:id="1"/>
+      <w:bookmarkEnd w:id="0"/>
     </w:p>
     <w:p>
       <w:pPr>
@@ -3988,7 +4002,7 @@
           <w:color w:val="auto"/>
         </w:rPr>
       </w:pPr>
-      <w:bookmarkStart w:id="2" w:name="_Toc32164889"/>
+      <w:bookmarkStart w:id="1" w:name="_Toc32164889"/>
       <w:r>
         <w:rPr>
           <w:rFonts w:ascii="Times New Roman" w:hAnsi="Times New Roman" w:cs="Times New Roman"/>
@@ -3996,7 +4010,7 @@
         </w:rPr>
         <w:t>Прогноз развития пожара</w:t>
       </w:r>
-      <w:bookmarkEnd w:id="2"/>
+      <w:bookmarkEnd w:id="1"/>
     </w:p>
     <w:p>
       <w:pPr>
@@ -4468,7 +4482,7 @@
           <w:color w:val="auto"/>
         </w:rPr>
       </w:pPr>
-      <w:bookmarkStart w:id="3" w:name="_Toc32164890"/>
+      <w:bookmarkStart w:id="2" w:name="_Toc32164890"/>
       <w:r>
         <w:rPr>
           <w:rFonts w:ascii="Times New Roman" w:hAnsi="Times New Roman" w:cs="Times New Roman"/>
@@ -4492,7 +4506,7 @@
         </w:rPr>
         <w:t>работников) организации до прибытия пожарных подразделений</w:t>
       </w:r>
-      <w:bookmarkEnd w:id="3"/>
+      <w:bookmarkEnd w:id="2"/>
     </w:p>
     <w:p>
       <w:pPr>
@@ -4693,7 +4707,7 @@
           <w:color w:val="auto"/>
         </w:rPr>
       </w:pPr>
-      <w:bookmarkStart w:id="4" w:name="_Toc32164891"/>
+      <w:bookmarkStart w:id="3" w:name="_Toc32164891"/>
       <w:r>
         <w:rPr>
           <w:rFonts w:ascii="Times New Roman" w:hAnsi="Times New Roman" w:cs="Times New Roman"/>
@@ -4701,7 +4715,7 @@
         </w:rPr>
         <w:t>Организация работ по спасению людей</w:t>
       </w:r>
-      <w:bookmarkEnd w:id="4"/>
+      <w:bookmarkEnd w:id="3"/>
     </w:p>
     <w:p>
       <w:pPr>
@@ -5098,7 +5112,7 @@
           <w:color w:val="auto"/>
         </w:rPr>
       </w:pPr>
-      <w:bookmarkStart w:id="5" w:name="_Toc32164892"/>
+      <w:bookmarkStart w:id="4" w:name="_Toc32164892"/>
       <w:r>
         <w:rPr>
           <w:rFonts w:ascii="Times New Roman" w:hAnsi="Times New Roman" w:cs="Times New Roman"/>
@@ -5130,7 +5144,7 @@
         </w:rPr>
         <w:t xml:space="preserve"> аварийными и аварийно-спасательными службами города</w:t>
       </w:r>
-      <w:bookmarkEnd w:id="5"/>
+      <w:bookmarkEnd w:id="4"/>
     </w:p>
     <w:p>
       <w:pPr>
@@ -6792,7 +6806,7 @@
           <w:color w:val="auto"/>
         </w:rPr>
       </w:pPr>
-      <w:bookmarkStart w:id="6" w:name="_Toc32164893"/>
+      <w:bookmarkStart w:id="5" w:name="_Toc32164893"/>
       <w:r>
         <w:rPr>
           <w:rFonts w:ascii="Times New Roman" w:hAnsi="Times New Roman" w:cs="Times New Roman"/>
@@ -6814,7 +6828,7 @@
         </w:rPr>
         <w:t>и проведения АСР подразделениями гарнизона</w:t>
       </w:r>
-      <w:bookmarkEnd w:id="6"/>
+      <w:bookmarkEnd w:id="5"/>
     </w:p>
     <w:p>
       <w:pPr>
@@ -10273,7 +10287,7 @@
         <w:lastRenderedPageBreak/>
         <w:t xml:space="preserve">      </w:t>
       </w:r>
-      <w:bookmarkStart w:id="7" w:name="_Toc32164894"/>
+      <w:bookmarkStart w:id="6" w:name="_Toc32164894"/>
       <w:r>
         <w:rPr>
           <w:rFonts w:ascii="Times New Roman" w:hAnsi="Times New Roman" w:cs="Times New Roman"/>
@@ -10312,7 +10326,7 @@
         </w:rPr>
         <w:t>организации.</w:t>
       </w:r>
-      <w:bookmarkEnd w:id="7"/>
+      <w:bookmarkEnd w:id="6"/>
       <w:r>
         <w:rPr>
           <w:rFonts w:ascii="Times New Roman" w:hAnsi="Times New Roman" w:cs="Times New Roman"/>
@@ -10359,7 +10373,7 @@
           <w:szCs w:val="28"/>
         </w:rPr>
       </w:pPr>
-      <w:bookmarkStart w:id="8" w:name="_Toc32164895"/>
+      <w:bookmarkStart w:id="7" w:name="_Toc32164895"/>
       <w:r>
         <w:rPr>
           <w:rFonts w:ascii="Times New Roman" w:hAnsi="Times New Roman" w:cs="Times New Roman"/>
@@ -10396,7 +10410,7 @@
         </w:rPr>
         <w:t>№1</w:t>
       </w:r>
-      <w:bookmarkEnd w:id="8"/>
+      <w:bookmarkEnd w:id="7"/>
     </w:p>
     <w:p>
       <w:pPr>
@@ -12044,6 +12058,8 @@
           <w:szCs w:val="28"/>
         </w:rPr>
       </w:pPr>
+      <w:bookmarkStart w:id="8" w:name="_GoBack"/>
+      <w:bookmarkEnd w:id="8"/>
     </w:p>
     <w:p>
       <w:pPr>
@@ -12128,6 +12144,153 @@
           <w:szCs w:val="28"/>
           <w:lang w:val="en-US"/>
         </w:rPr>
+        <w:t>fire_area_round</w:t>
+      </w:r>
+      <w:proofErr w:type="spellEnd"/>
+      <w:r>
+        <w:rPr>
+          <w:sz w:val="28"/>
+          <w:szCs w:val="28"/>
+          <w:lang w:val="en-US"/>
+        </w:rPr>
+        <w:t xml:space="preserve">} </w:t>
+      </w:r>
+      <w:r>
+        <w:rPr>
+          <w:sz w:val="28"/>
+          <w:szCs w:val="28"/>
+          <w:lang w:val="en-US"/>
+        </w:rPr>
+        <w:t xml:space="preserve"> </w:t>
+      </w:r>
+      <w:r>
+        <w:rPr>
+          <w:sz w:val="28"/>
+          <w:szCs w:val="28"/>
+        </w:rPr>
+        <w:t>м</w:t>
+      </w:r>
+      <w:r>
+        <w:rPr>
+          <w:sz w:val="28"/>
+          <w:szCs w:val="28"/>
+          <w:lang w:val="en-US"/>
+        </w:rPr>
+        <w:t>2</w:t>
+      </w:r>
+    </w:p>
+    <w:p>
+      <w:pPr>
+        <w:outlineLvl w:val="0"/>
+        <w:rPr>
+          <w:sz w:val="28"/>
+          <w:szCs w:val="28"/>
+          <w:lang w:val="en-US"/>
+        </w:rPr>
+      </w:pPr>
+    </w:p>
+    <w:p>
+      <w:pPr>
+        <w:rPr>
+          <w:sz w:val="28"/>
+          <w:szCs w:val="28"/>
+          <w:lang w:val="en-US"/>
+        </w:rPr>
+      </w:pPr>
+      <w:proofErr w:type="gramStart"/>
+      <w:r>
+        <w:rPr>
+          <w:sz w:val="28"/>
+          <w:szCs w:val="28"/>
+          <w:highlight w:val="yellow"/>
+          <w:lang w:val="en-US"/>
+        </w:rPr>
+        <w:t>S</w:t>
+      </w:r>
+      <w:r>
+        <w:rPr>
+          <w:sz w:val="28"/>
+          <w:szCs w:val="28"/>
+          <w:highlight w:val="yellow"/>
+        </w:rPr>
+        <w:t>п</w:t>
+      </w:r>
+      <w:r>
+        <w:rPr>
+          <w:sz w:val="28"/>
+          <w:szCs w:val="28"/>
+          <w:highlight w:val="yellow"/>
+          <w:lang w:val="en-US"/>
+        </w:rPr>
+        <w:t xml:space="preserve">  =</w:t>
+      </w:r>
+      <w:proofErr w:type="gramEnd"/>
+      <w:r>
+        <w:rPr>
+          <w:sz w:val="28"/>
+          <w:szCs w:val="28"/>
+          <w:highlight w:val="yellow"/>
+          <w:lang w:val="en-US"/>
+        </w:rPr>
+        <w:t xml:space="preserve"> L * a = ${</w:t>
+      </w:r>
+      <w:proofErr w:type="spellStart"/>
+      <w:r>
+        <w:rPr>
+          <w:sz w:val="28"/>
+          <w:szCs w:val="28"/>
+          <w:highlight w:val="yellow"/>
+          <w:lang w:val="en-US"/>
+        </w:rPr>
+        <w:t>formula_a_length</w:t>
+      </w:r>
+      <w:proofErr w:type="spellEnd"/>
+      <w:r>
+        <w:rPr>
+          <w:sz w:val="28"/>
+          <w:szCs w:val="28"/>
+          <w:highlight w:val="yellow"/>
+          <w:lang w:val="en-US"/>
+        </w:rPr>
+        <w:t xml:space="preserve">}  * </w:t>
+      </w:r>
+      <w:r>
+        <w:rPr>
+          <w:sz w:val="28"/>
+          <w:szCs w:val="28"/>
+          <w:highlight w:val="yellow"/>
+          <w:lang w:val="en-US"/>
+        </w:rPr>
+        <w:t>${</w:t>
+      </w:r>
+      <w:proofErr w:type="spellStart"/>
+      <w:r>
+        <w:rPr>
+          <w:sz w:val="28"/>
+          <w:szCs w:val="28"/>
+          <w:highlight w:val="yellow"/>
+          <w:lang w:val="en-US"/>
+        </w:rPr>
+        <w:t>formula_a_wight</w:t>
+      </w:r>
+      <w:proofErr w:type="spellEnd"/>
+      <w:r>
+        <w:rPr>
+          <w:sz w:val="28"/>
+          <w:szCs w:val="28"/>
+          <w:highlight w:val="yellow"/>
+          <w:lang w:val="en-US"/>
+        </w:rPr>
+        <w:t>}  = ${</w:t>
+      </w:r>
+      <w:proofErr w:type="spellStart"/>
+      <w:r>
+        <w:rPr>
+          <w:sz w:val="28"/>
+          <w:szCs w:val="28"/>
+          <w:highlight w:val="yellow"/>
+          <w:lang w:val="en-US"/>
+        </w:rPr>
         <w:t>fire_area</w:t>
       </w:r>
       <w:proofErr w:type="spellEnd"/>
@@ -12135,6 +12298,7 @@
         <w:rPr>
           <w:sz w:val="28"/>
           <w:szCs w:val="28"/>
+          <w:highlight w:val="yellow"/>
           <w:lang w:val="en-US"/>
         </w:rPr>
         <w:t xml:space="preserve">} </w:t>
@@ -12143,14 +12307,7 @@
         <w:rPr>
           <w:sz w:val="28"/>
           <w:szCs w:val="28"/>
-          <w:lang w:val="en-US"/>
-        </w:rPr>
-        <w:t xml:space="preserve"> </w:t>
-      </w:r>
-      <w:r>
-        <w:rPr>
-          <w:sz w:val="28"/>
-          <w:szCs w:val="28"/>
+          <w:highlight w:val="yellow"/>
         </w:rPr>
         <w:t>м</w:t>
       </w:r>
@@ -12158,136 +12315,7 @@
         <w:rPr>
           <w:sz w:val="28"/>
           <w:szCs w:val="28"/>
-          <w:lang w:val="en-US"/>
-        </w:rPr>
-        <w:t>2</w:t>
-      </w:r>
-    </w:p>
-    <w:p>
-      <w:pPr>
-        <w:outlineLvl w:val="0"/>
-        <w:rPr>
-          <w:sz w:val="28"/>
-          <w:szCs w:val="28"/>
-          <w:lang w:val="en-US"/>
-        </w:rPr>
-      </w:pPr>
-    </w:p>
-    <w:p>
-      <w:pPr>
-        <w:jc w:val="both"/>
-        <w:rPr>
-          <w:sz w:val="28"/>
-          <w:szCs w:val="28"/>
-          <w:lang w:val="en-US"/>
-        </w:rPr>
-      </w:pPr>
-      <w:proofErr w:type="gramStart"/>
-      <w:r>
-        <w:rPr>
-          <w:sz w:val="28"/>
-          <w:szCs w:val="28"/>
-          <w:lang w:val="en-US"/>
-        </w:rPr>
-        <w:t>S</w:t>
-      </w:r>
-      <w:r>
-        <w:rPr>
-          <w:sz w:val="28"/>
-          <w:szCs w:val="28"/>
-        </w:rPr>
-        <w:t>п</w:t>
-      </w:r>
-      <w:r>
-        <w:rPr>
-          <w:sz w:val="28"/>
-          <w:szCs w:val="28"/>
-          <w:lang w:val="en-US"/>
-        </w:rPr>
-        <w:t xml:space="preserve">  =</w:t>
-      </w:r>
-      <w:proofErr w:type="gramEnd"/>
-      <w:r>
-        <w:rPr>
-          <w:sz w:val="28"/>
-          <w:szCs w:val="28"/>
-          <w:lang w:val="en-US"/>
-        </w:rPr>
-        <w:t xml:space="preserve"> L * a = ${</w:t>
-      </w:r>
-      <w:proofErr w:type="spellStart"/>
-      <w:r>
-        <w:rPr>
-          <w:sz w:val="28"/>
-          <w:szCs w:val="28"/>
-          <w:lang w:val="en-US"/>
-        </w:rPr>
-        <w:t>formula_a_length</w:t>
-      </w:r>
-      <w:proofErr w:type="spellEnd"/>
-      <w:r>
-        <w:rPr>
-          <w:sz w:val="28"/>
-          <w:szCs w:val="28"/>
-          <w:lang w:val="en-US"/>
-        </w:rPr>
-        <w:t xml:space="preserve">}  * </w:t>
-      </w:r>
-      <w:r>
-        <w:rPr>
-          <w:sz w:val="28"/>
-          <w:szCs w:val="28"/>
-          <w:lang w:val="en-US"/>
-        </w:rPr>
-        <w:t>${</w:t>
-      </w:r>
-      <w:proofErr w:type="spellStart"/>
-      <w:r>
-        <w:rPr>
-          <w:sz w:val="28"/>
-          <w:szCs w:val="28"/>
-          <w:lang w:val="en-US"/>
-        </w:rPr>
-        <w:t>formula_a_wight</w:t>
-      </w:r>
-      <w:proofErr w:type="spellEnd"/>
-      <w:r>
-        <w:rPr>
-          <w:sz w:val="28"/>
-          <w:szCs w:val="28"/>
-          <w:lang w:val="en-US"/>
-        </w:rPr>
-        <w:t>}  = ${</w:t>
-      </w:r>
-      <w:proofErr w:type="spellStart"/>
-      <w:r>
-        <w:rPr>
-          <w:sz w:val="28"/>
-          <w:szCs w:val="28"/>
-          <w:lang w:val="en-US"/>
-        </w:rPr>
-        <w:t>fire_area</w:t>
-      </w:r>
-      <w:proofErr w:type="spellEnd"/>
-      <w:r>
-        <w:rPr>
-          <w:sz w:val="28"/>
-          <w:szCs w:val="28"/>
-          <w:lang w:val="en-US"/>
-        </w:rPr>
-        <w:t xml:space="preserve">} </w:t>
-      </w:r>
-      <w:r>
-        <w:rPr>
-          <w:sz w:val="28"/>
-          <w:szCs w:val="28"/>
-        </w:rPr>
-        <w:t>м</w:t>
-      </w:r>
-      <w:r>
-        <w:rPr>
-          <w:sz w:val="28"/>
-          <w:szCs w:val="28"/>
+          <w:highlight w:val="yellow"/>
           <w:lang w:val="en-US"/>
         </w:rPr>
         <w:t>2</w:t>
@@ -39271,7 +39299,7 @@
       <w:rPr>
         <w:noProof/>
       </w:rPr>
-      <w:t>3</w:t>
+      <w:t>8</w:t>
     </w:r>
     <w:r>
       <w:fldChar w:fldCharType="end"/>
@@ -39316,7 +39344,7 @@
           <w:rPr>
             <w:noProof/>
           </w:rPr>
-          <w:t>33</w:t>
+          <w:t>12</w:t>
         </w:r>
         <w:r>
           <w:fldChar w:fldCharType="end"/>
@@ -42483,7 +42511,7 @@
 </file>
 
 <file path=customXml/itemProps1.xml><?xml version="1.0" encoding="utf-8"?>
-<ds:datastoreItem xmlns:ds="http://schemas.openxmlformats.org/officeDocument/2006/customXml" ds:itemID="{1BFF34C2-19C1-41A1-951D-9149053117B0}">
+<ds:datastoreItem xmlns:ds="http://schemas.openxmlformats.org/officeDocument/2006/customXml" ds:itemID="{2B9A290D-A060-418C-8B17-2520D963174B}">
   <ds:schemaRefs>
     <ds:schemaRef ds:uri="http://schemas.openxmlformats.org/officeDocument/2006/bibliography"/>
   </ds:schemaRefs>

</xml_diff>